<commit_message>
Added life cycle of Thread
</commit_message>
<xml_diff>
--- a/Multithreading in Java.docx
+++ b/Multithreading in Java.docx
@@ -1127,12 +1127,37 @@
         </w:rPr>
         <w:t>Calling the `</w:t>
       </w:r>
+      <w:proofErr w:type="spellStart"/>
       <w:r>
         <w:rPr>
           <w:rStyle w:val="BookTitle"/>
           <w:lang w:val="en-US"/>
         </w:rPr>
-        <w:t>setDaemon(boolean)`</w:t>
+        <w:t>setDaemon</w:t>
+      </w:r>
+      <w:proofErr w:type="spellEnd"/>
+      <w:r>
+        <w:rPr>
+          <w:rStyle w:val="BookTitle"/>
+          <w:lang w:val="en-US"/>
+        </w:rPr>
+        <w:t>(</w:t>
+      </w:r>
+      <w:proofErr w:type="spellStart"/>
+      <w:r>
+        <w:rPr>
+          <w:rStyle w:val="BookTitle"/>
+          <w:lang w:val="en-US"/>
+        </w:rPr>
+        <w:t>boolean</w:t>
+      </w:r>
+      <w:proofErr w:type="spellEnd"/>
+      <w:r>
+        <w:rPr>
+          <w:rStyle w:val="BookTitle"/>
+          <w:lang w:val="en-US"/>
+        </w:rPr>
+        <w:t>)`</w:t>
       </w:r>
       <w:r>
         <w:rPr>
@@ -1359,12 +1384,21 @@
         </w:rPr>
         <w:t>`</w:t>
       </w:r>
+      <w:proofErr w:type="spellStart"/>
       <w:r>
         <w:rPr>
           <w:rStyle w:val="BookTitle"/>
           <w:lang w:val="en-US"/>
         </w:rPr>
-        <w:t>java.lang.Runnable Interface`</w:t>
+        <w:t>java.lang.Runnable</w:t>
+      </w:r>
+      <w:proofErr w:type="spellEnd"/>
+      <w:r>
+        <w:rPr>
+          <w:rStyle w:val="BookTitle"/>
+          <w:lang w:val="en-US"/>
+        </w:rPr>
+        <w:t xml:space="preserve"> Interface`</w:t>
       </w:r>
     </w:p>
     <w:p>
@@ -1400,7 +1434,23 @@
           <w:rStyle w:val="BookTitle"/>
           <w:lang w:val="en-US"/>
         </w:rPr>
-        <w:t xml:space="preserve">`java.lang.Thread </w:t>
+        <w:t>`</w:t>
+      </w:r>
+      <w:proofErr w:type="spellStart"/>
+      <w:r>
+        <w:rPr>
+          <w:rStyle w:val="BookTitle"/>
+          <w:lang w:val="en-US"/>
+        </w:rPr>
+        <w:t>java.lang.Thread</w:t>
+      </w:r>
+      <w:proofErr w:type="spellEnd"/>
+      <w:r>
+        <w:rPr>
+          <w:rStyle w:val="BookTitle"/>
+          <w:lang w:val="en-US"/>
+        </w:rPr>
+        <w:t xml:space="preserve"> </w:t>
       </w:r>
       <w:r>
         <w:rPr>
@@ -1993,7 +2043,21 @@
         <w:rPr>
           <w:rStyle w:val="BookTitle"/>
         </w:rPr>
-        <w:t>`currentThread()</w:t>
+        <w:t>`</w:t>
+      </w:r>
+      <w:proofErr w:type="spellStart"/>
+      <w:r>
+        <w:rPr>
+          <w:rStyle w:val="BookTitle"/>
+        </w:rPr>
+        <w:t>currentThread</w:t>
+      </w:r>
+      <w:proofErr w:type="spellEnd"/>
+      <w:r>
+        <w:rPr>
+          <w:rStyle w:val="BookTitle"/>
+        </w:rPr>
+        <w:t>()</w:t>
       </w:r>
       <w:r>
         <w:rPr>
@@ -2057,7 +2121,21 @@
         <w:rPr>
           <w:rStyle w:val="BookTitle"/>
         </w:rPr>
-        <w:t>`getName()`.</w:t>
+        <w:t>`</w:t>
+      </w:r>
+      <w:proofErr w:type="spellStart"/>
+      <w:r>
+        <w:rPr>
+          <w:rStyle w:val="BookTitle"/>
+        </w:rPr>
+        <w:t>getName</w:t>
+      </w:r>
+      <w:proofErr w:type="spellEnd"/>
+      <w:r>
+        <w:rPr>
+          <w:rStyle w:val="BookTitle"/>
+        </w:rPr>
+        <w:t>()`.</w:t>
       </w:r>
     </w:p>
     <w:p>
@@ -2677,6 +2755,309 @@
           <w:lang w:val="en-US"/>
         </w:rPr>
         <w:lastRenderedPageBreak/>
+        <w:t>Life Cycle of a Thread</w:t>
+      </w:r>
+    </w:p>
+    <w:p>
+      <w:pPr>
+        <w:spacing w:after="40"/>
+        <w:jc w:val="center"/>
+        <w:rPr>
+          <w:rFonts w:ascii="Arial Rounded MT Bold" w:hAnsi="Arial Rounded MT Bold" w:cs="Arial"/>
+          <w:sz w:val="24"/>
+          <w:szCs w:val="24"/>
+          <w:lang w:val="en-US"/>
+        </w:rPr>
+      </w:pPr>
+      <w:r>
+        <w:rPr>
+          <w:rFonts w:ascii="Arial Rounded MT Bold" w:hAnsi="Arial Rounded MT Bold" w:cs="Arial"/>
+          <w:noProof/>
+          <w:sz w:val="24"/>
+          <w:szCs w:val="24"/>
+          <w:lang w:val="en-US"/>
+        </w:rPr>
+        <w:drawing>
+          <wp:inline distT="0" distB="0" distL="0" distR="0" wp14:anchorId="11867ADA" wp14:editId="3056D61B">
+            <wp:extent cx="4105275" cy="3533775"/>
+            <wp:effectExtent l="0" t="0" r="9525" b="9525"/>
+            <wp:docPr id="381746680" name="Picture 1"/>
+            <wp:cNvGraphicFramePr>
+              <a:graphicFrameLocks xmlns:a="http://schemas.openxmlformats.org/drawingml/2006/main" noChangeAspect="1"/>
+            </wp:cNvGraphicFramePr>
+            <a:graphic xmlns:a="http://schemas.openxmlformats.org/drawingml/2006/main">
+              <a:graphicData uri="http://schemas.openxmlformats.org/drawingml/2006/picture">
+                <pic:pic xmlns:pic="http://schemas.openxmlformats.org/drawingml/2006/picture">
+                  <pic:nvPicPr>
+                    <pic:cNvPr id="381746680" name="Picture 381746680"/>
+                    <pic:cNvPicPr/>
+                  </pic:nvPicPr>
+                  <pic:blipFill>
+                    <a:blip r:embed="rId13">
+                      <a:extLst>
+                        <a:ext uri="{28A0092B-C50C-407E-A947-70E740481C1C}">
+                          <a14:useLocalDpi xmlns:a14="http://schemas.microsoft.com/office/drawing/2010/main" val="0"/>
+                        </a:ext>
+                      </a:extLst>
+                    </a:blip>
+                    <a:stretch>
+                      <a:fillRect/>
+                    </a:stretch>
+                  </pic:blipFill>
+                  <pic:spPr>
+                    <a:xfrm>
+                      <a:off x="0" y="0"/>
+                      <a:ext cx="4105275" cy="3533775"/>
+                    </a:xfrm>
+                    <a:prstGeom prst="rect">
+                      <a:avLst/>
+                    </a:prstGeom>
+                  </pic:spPr>
+                </pic:pic>
+              </a:graphicData>
+            </a:graphic>
+          </wp:inline>
+        </w:drawing>
+      </w:r>
+    </w:p>
+    <w:p>
+      <w:pPr>
+        <w:pStyle w:val="ListParagraph"/>
+        <w:numPr>
+          <w:ilvl w:val="0"/>
+          <w:numId w:val="17"/>
+        </w:numPr>
+        <w:spacing w:after="40"/>
+        <w:rPr>
+          <w:rStyle w:val="BookTitle"/>
+        </w:rPr>
+      </w:pPr>
+      <w:r>
+        <w:rPr>
+          <w:rFonts w:ascii="Arial Rounded MT Bold" w:hAnsi="Arial Rounded MT Bold" w:cs="Arial"/>
+          <w:sz w:val="24"/>
+          <w:szCs w:val="24"/>
+          <w:lang w:val="en-US"/>
+        </w:rPr>
+        <w:t xml:space="preserve">New: </w:t>
+      </w:r>
+      <w:r>
+        <w:rPr>
+          <w:rFonts w:ascii="Arial" w:hAnsi="Arial" w:cs="Arial"/>
+          <w:sz w:val="24"/>
+          <w:szCs w:val="24"/>
+          <w:lang w:val="en-US"/>
+        </w:rPr>
+        <w:t xml:space="preserve">Instance of thread is created which is not yet started by invoking </w:t>
+      </w:r>
+      <w:r>
+        <w:rPr>
+          <w:rStyle w:val="BookTitle"/>
+        </w:rPr>
+        <w:t>`Thread.start()`</w:t>
+      </w:r>
+    </w:p>
+    <w:p>
+      <w:pPr>
+        <w:pStyle w:val="ListParagraph"/>
+        <w:numPr>
+          <w:ilvl w:val="0"/>
+          <w:numId w:val="17"/>
+        </w:numPr>
+        <w:spacing w:after="40"/>
+        <w:rPr>
+          <w:rStyle w:val="BookTitle"/>
+          <w:rFonts w:ascii="Arial" w:hAnsi="Arial" w:cs="Arial"/>
+          <w:b w:val="0"/>
+          <w:bCs w:val="0"/>
+          <w:i w:val="0"/>
+          <w:iCs w:val="0"/>
+          <w:sz w:val="24"/>
+          <w:szCs w:val="24"/>
+        </w:rPr>
+      </w:pPr>
+      <w:r>
+        <w:rPr>
+          <w:rStyle w:val="BookTitle"/>
+          <w:rFonts w:ascii="Arial Rounded MT Bold" w:hAnsi="Arial Rounded MT Bold"/>
+          <w:b w:val="0"/>
+          <w:bCs w:val="0"/>
+          <w:i w:val="0"/>
+          <w:iCs w:val="0"/>
+          <w:sz w:val="24"/>
+          <w:szCs w:val="24"/>
+        </w:rPr>
+        <w:t xml:space="preserve">Runnable: </w:t>
+      </w:r>
+      <w:r>
+        <w:rPr>
+          <w:rStyle w:val="BookTitle"/>
+          <w:rFonts w:ascii="Arial" w:hAnsi="Arial" w:cs="Arial"/>
+          <w:b w:val="0"/>
+          <w:bCs w:val="0"/>
+          <w:i w:val="0"/>
+          <w:iCs w:val="0"/>
+          <w:sz w:val="24"/>
+          <w:szCs w:val="24"/>
+        </w:rPr>
+        <w:t xml:space="preserve">After invocation of </w:t>
+      </w:r>
+      <w:r>
+        <w:rPr>
+          <w:rStyle w:val="BookTitle"/>
+        </w:rPr>
+        <w:t>`Thread.start</w:t>
+      </w:r>
+      <w:r>
+        <w:rPr>
+          <w:rStyle w:val="BookTitle"/>
+        </w:rPr>
+        <w:t>() `</w:t>
+      </w:r>
+      <w:r>
+        <w:rPr>
+          <w:rStyle w:val="BookTitle"/>
+          <w:rFonts w:ascii="Arial" w:hAnsi="Arial" w:cs="Arial"/>
+          <w:b w:val="0"/>
+          <w:bCs w:val="0"/>
+          <w:i w:val="0"/>
+          <w:iCs w:val="0"/>
+          <w:sz w:val="24"/>
+          <w:szCs w:val="24"/>
+        </w:rPr>
+        <w:t>and before it is selected to be run by the thread scheduler.</w:t>
+      </w:r>
+    </w:p>
+    <w:p>
+      <w:pPr>
+        <w:pStyle w:val="ListParagraph"/>
+        <w:numPr>
+          <w:ilvl w:val="0"/>
+          <w:numId w:val="17"/>
+        </w:numPr>
+        <w:spacing w:after="40"/>
+        <w:rPr>
+          <w:rFonts w:ascii="Arial" w:hAnsi="Arial" w:cs="Arial"/>
+          <w:sz w:val="24"/>
+          <w:szCs w:val="24"/>
+          <w:lang w:val="en-US"/>
+        </w:rPr>
+      </w:pPr>
+      <w:r>
+        <w:rPr>
+          <w:rFonts w:ascii="Arial Rounded MT Bold" w:hAnsi="Arial Rounded MT Bold" w:cs="Arial"/>
+          <w:sz w:val="24"/>
+          <w:szCs w:val="24"/>
+          <w:lang w:val="en-US"/>
+        </w:rPr>
+        <w:t xml:space="preserve">Running: </w:t>
+      </w:r>
+      <w:r>
+        <w:rPr>
+          <w:rFonts w:ascii="Arial" w:hAnsi="Arial" w:cs="Arial"/>
+          <w:sz w:val="24"/>
+          <w:szCs w:val="24"/>
+          <w:lang w:val="en-US"/>
+        </w:rPr>
+        <w:t>After thread scheduler has selected it.</w:t>
+      </w:r>
+    </w:p>
+    <w:p>
+      <w:pPr>
+        <w:pStyle w:val="ListParagraph"/>
+        <w:numPr>
+          <w:ilvl w:val="0"/>
+          <w:numId w:val="17"/>
+        </w:numPr>
+        <w:spacing w:after="40"/>
+        <w:rPr>
+          <w:rFonts w:ascii="Arial" w:hAnsi="Arial" w:cs="Arial"/>
+          <w:sz w:val="24"/>
+          <w:szCs w:val="24"/>
+          <w:lang w:val="en-US"/>
+        </w:rPr>
+      </w:pPr>
+      <w:r>
+        <w:rPr>
+          <w:rFonts w:ascii="Arial Rounded MT Bold" w:hAnsi="Arial Rounded MT Bold" w:cs="Arial"/>
+          <w:sz w:val="24"/>
+          <w:szCs w:val="24"/>
+          <w:lang w:val="en-US"/>
+        </w:rPr>
+        <w:t xml:space="preserve">Blocked / Non-runnable: </w:t>
+      </w:r>
+      <w:r>
+        <w:rPr>
+          <w:rFonts w:ascii="Arial" w:hAnsi="Arial" w:cs="Arial"/>
+          <w:sz w:val="24"/>
+          <w:szCs w:val="24"/>
+          <w:lang w:val="en-US"/>
+        </w:rPr>
+        <w:t>Thread is alive, but not eligible to run.</w:t>
+      </w:r>
+    </w:p>
+    <w:p>
+      <w:pPr>
+        <w:pStyle w:val="ListParagraph"/>
+        <w:numPr>
+          <w:ilvl w:val="0"/>
+          <w:numId w:val="17"/>
+        </w:numPr>
+        <w:spacing w:after="40"/>
+        <w:rPr>
+          <w:rFonts w:ascii="Arial" w:hAnsi="Arial" w:cs="Arial"/>
+          <w:sz w:val="24"/>
+          <w:szCs w:val="24"/>
+          <w:lang w:val="en-US"/>
+        </w:rPr>
+      </w:pPr>
+      <w:r>
+        <w:rPr>
+          <w:rFonts w:ascii="Arial Rounded MT Bold" w:hAnsi="Arial Rounded MT Bold" w:cs="Arial"/>
+          <w:sz w:val="24"/>
+          <w:szCs w:val="24"/>
+          <w:lang w:val="en-US"/>
+        </w:rPr>
+        <w:t xml:space="preserve">Terminated: </w:t>
+      </w:r>
+      <w:r>
+        <w:rPr>
+          <w:rFonts w:ascii="Arial" w:hAnsi="Arial" w:cs="Arial"/>
+          <w:sz w:val="24"/>
+          <w:szCs w:val="24"/>
+          <w:lang w:val="en-US"/>
+        </w:rPr>
+        <w:t>The thread has completed its execution.</w:t>
+      </w:r>
+    </w:p>
+    <w:p>
+      <w:pPr>
+        <w:spacing w:after="40"/>
+        <w:rPr>
+          <w:rFonts w:ascii="Arial Rounded MT Bold" w:hAnsi="Arial Rounded MT Bold" w:cs="Arial"/>
+          <w:sz w:val="24"/>
+          <w:szCs w:val="24"/>
+          <w:lang w:val="en-US"/>
+        </w:rPr>
+      </w:pPr>
+    </w:p>
+    <w:p>
+      <w:pPr>
+        <w:spacing w:after="40"/>
+        <w:rPr>
+          <w:rFonts w:ascii="Arial Rounded MT Bold" w:hAnsi="Arial Rounded MT Bold" w:cs="Arial"/>
+          <w:sz w:val="24"/>
+          <w:szCs w:val="24"/>
+          <w:lang w:val="en-US"/>
+        </w:rPr>
+      </w:pPr>
+      <w:r>
+        <w:rPr>
+          <w:rFonts w:ascii="Arial Rounded MT Bold" w:hAnsi="Arial Rounded MT Bold" w:cs="Arial"/>
+          <w:sz w:val="24"/>
+          <w:szCs w:val="24"/>
+          <w:lang w:val="en-US"/>
+        </w:rPr>
         <w:t>Which is better</w:t>
       </w:r>
       <w:r>
@@ -2926,6 +3307,7 @@
           <w:szCs w:val="24"/>
           <w:lang w:val="en-US"/>
         </w:rPr>
+        <w:lastRenderedPageBreak/>
         <w:drawing>
           <wp:inline distT="0" distB="0" distL="0" distR="0" wp14:anchorId="63F28B29" wp14:editId="0D17F206">
             <wp:extent cx="6286500" cy="2725792"/>
@@ -2942,7 +3324,7 @@
                     <pic:cNvPicPr/>
                   </pic:nvPicPr>
                   <pic:blipFill>
-                    <a:blip r:embed="rId13"/>
+                    <a:blip r:embed="rId14"/>
                     <a:stretch>
                       <a:fillRect/>
                     </a:stretch>
@@ -3378,29 +3760,29 @@
           <w:szCs w:val="24"/>
           <w:lang w:val="en-US"/>
         </w:rPr>
+        <w:t>Example: STACK CLASS</w:t>
+      </w:r>
+    </w:p>
+    <w:p>
+      <w:pPr>
+        <w:spacing w:after="40"/>
+        <w:jc w:val="center"/>
+        <w:rPr>
+          <w:rFonts w:ascii="Arial Rounded MT Bold" w:hAnsi="Arial Rounded MT Bold" w:cs="Arial"/>
+          <w:sz w:val="24"/>
+          <w:szCs w:val="24"/>
+          <w:lang w:val="en-US"/>
+        </w:rPr>
+      </w:pPr>
+      <w:r>
+        <w:rPr>
+          <w:rFonts w:ascii="Arial Rounded MT Bold" w:hAnsi="Arial Rounded MT Bold" w:cs="Arial"/>
+          <w:noProof/>
+          <w:sz w:val="24"/>
+          <w:szCs w:val="24"/>
+          <w:lang w:val="en-US"/>
+        </w:rPr>
         <w:lastRenderedPageBreak/>
-        <w:t>Example: STACK CLASS</w:t>
-      </w:r>
-    </w:p>
-    <w:p>
-      <w:pPr>
-        <w:spacing w:after="40"/>
-        <w:jc w:val="center"/>
-        <w:rPr>
-          <w:rFonts w:ascii="Arial Rounded MT Bold" w:hAnsi="Arial Rounded MT Bold" w:cs="Arial"/>
-          <w:sz w:val="24"/>
-          <w:szCs w:val="24"/>
-          <w:lang w:val="en-US"/>
-        </w:rPr>
-      </w:pPr>
-      <w:r>
-        <w:rPr>
-          <w:rFonts w:ascii="Arial Rounded MT Bold" w:hAnsi="Arial Rounded MT Bold" w:cs="Arial"/>
-          <w:noProof/>
-          <w:sz w:val="24"/>
-          <w:szCs w:val="24"/>
-          <w:lang w:val="en-US"/>
-        </w:rPr>
         <w:drawing>
           <wp:inline distT="0" distB="0" distL="0" distR="0" wp14:anchorId="156803DB" wp14:editId="7683AEE5">
             <wp:extent cx="6371744" cy="6936105"/>
@@ -3417,7 +3799,7 @@
                     <pic:cNvPicPr/>
                   </pic:nvPicPr>
                   <pic:blipFill>
-                    <a:blip r:embed="rId14"/>
+                    <a:blip r:embed="rId15"/>
                     <a:stretch>
                       <a:fillRect/>
                     </a:stretch>
@@ -3587,29 +3969,29 @@
           <w:szCs w:val="24"/>
           <w:lang w:val="en-US"/>
         </w:rPr>
+        <w:t>MAIN CLASS:</w:t>
+      </w:r>
+    </w:p>
+    <w:p>
+      <w:pPr>
+        <w:spacing w:after="40"/>
+        <w:jc w:val="center"/>
+        <w:rPr>
+          <w:rFonts w:ascii="Arial Rounded MT Bold" w:hAnsi="Arial Rounded MT Bold" w:cs="Arial"/>
+          <w:sz w:val="24"/>
+          <w:szCs w:val="24"/>
+          <w:lang w:val="en-US"/>
+        </w:rPr>
+      </w:pPr>
+      <w:r>
+        <w:rPr>
+          <w:rFonts w:ascii="Arial Rounded MT Bold" w:hAnsi="Arial Rounded MT Bold" w:cs="Arial"/>
+          <w:noProof/>
+          <w:sz w:val="24"/>
+          <w:szCs w:val="24"/>
+          <w:lang w:val="en-US"/>
+        </w:rPr>
         <w:lastRenderedPageBreak/>
-        <w:t>MAIN CLASS:</w:t>
-      </w:r>
-    </w:p>
-    <w:p>
-      <w:pPr>
-        <w:spacing w:after="40"/>
-        <w:jc w:val="center"/>
-        <w:rPr>
-          <w:rFonts w:ascii="Arial Rounded MT Bold" w:hAnsi="Arial Rounded MT Bold" w:cs="Arial"/>
-          <w:sz w:val="24"/>
-          <w:szCs w:val="24"/>
-          <w:lang w:val="en-US"/>
-        </w:rPr>
-      </w:pPr>
-      <w:r>
-        <w:rPr>
-          <w:rFonts w:ascii="Arial Rounded MT Bold" w:hAnsi="Arial Rounded MT Bold" w:cs="Arial"/>
-          <w:noProof/>
-          <w:sz w:val="24"/>
-          <w:szCs w:val="24"/>
-          <w:lang w:val="en-US"/>
-        </w:rPr>
         <w:drawing>
           <wp:inline distT="0" distB="0" distL="0" distR="0" wp14:anchorId="140DB8C1" wp14:editId="3F453ADE">
             <wp:extent cx="5435600" cy="3809491"/>
@@ -3626,7 +4008,7 @@
                     <pic:cNvPicPr/>
                   </pic:nvPicPr>
                   <pic:blipFill>
-                    <a:blip r:embed="rId15"/>
+                    <a:blip r:embed="rId16"/>
                     <a:stretch>
                       <a:fillRect/>
                     </a:stretch>
@@ -3701,7 +4083,7 @@
                     <pic:cNvPicPr/>
                   </pic:nvPicPr>
                   <pic:blipFill>
-                    <a:blip r:embed="rId16"/>
+                    <a:blip r:embed="rId17"/>
                     <a:stretch>
                       <a:fillRect/>
                     </a:stretch>
@@ -3781,7 +4163,21 @@
         <w:rPr>
           <w:rStyle w:val="BookTitle"/>
         </w:rPr>
-        <w:t>`++stackTop`</w:t>
+        <w:t>`++</w:t>
+      </w:r>
+      <w:proofErr w:type="spellStart"/>
+      <w:r>
+        <w:rPr>
+          <w:rStyle w:val="BookTitle"/>
+        </w:rPr>
+        <w:t>stackTop</w:t>
+      </w:r>
+      <w:proofErr w:type="spellEnd"/>
+      <w:r>
+        <w:rPr>
+          <w:rStyle w:val="BookTitle"/>
+        </w:rPr>
+        <w:t>`</w:t>
       </w:r>
       <w:r>
         <w:rPr>
@@ -3822,7 +4218,21 @@
         <w:rPr>
           <w:rStyle w:val="BookTitle"/>
         </w:rPr>
-        <w:t>`stackTop--`</w:t>
+        <w:t>`</w:t>
+      </w:r>
+      <w:proofErr w:type="spellStart"/>
+      <w:r>
+        <w:rPr>
+          <w:rStyle w:val="BookTitle"/>
+        </w:rPr>
+        <w:t>stackTop</w:t>
+      </w:r>
+      <w:proofErr w:type="spellEnd"/>
+      <w:r>
+        <w:rPr>
+          <w:rStyle w:val="BookTitle"/>
+        </w:rPr>
+        <w:t>--`</w:t>
       </w:r>
       <w:r>
         <w:rPr>
@@ -3996,17 +4406,7 @@
           <w:szCs w:val="24"/>
           <w:lang w:val="en-US"/>
         </w:rPr>
-        <w:t xml:space="preserve">This synchronization is implemented in Java with a concept called monitors or locks. Only one thread can own a monitor at a given time. When a thread acquires a lock, it is said to have entered </w:t>
-      </w:r>
-      <w:r>
-        <w:rPr>
-          <w:rFonts w:ascii="Arial" w:hAnsi="Arial" w:cs="Arial"/>
-          <w:sz w:val="24"/>
-          <w:szCs w:val="24"/>
-          <w:lang w:val="en-US"/>
-        </w:rPr>
-        <w:lastRenderedPageBreak/>
-        <w:t>the monitor. All other threads attempting to enter the locked monitor will be suspended until the first thread exits the monitor.</w:t>
+        <w:t>This synchronization is implemented in Java with a concept called monitors or locks. Only one thread can own a monitor at a given time. When a thread acquires a lock, it is said to have entered the monitor. All other threads attempting to enter the locked monitor will be suspended until the first thread exits the monitor.</w:t>
       </w:r>
     </w:p>
     <w:p>
@@ -4055,7 +4455,7 @@
                     <pic:cNvPicPr/>
                   </pic:nvPicPr>
                   <pic:blipFill>
-                    <a:blip r:embed="rId17"/>
+                    <a:blip r:embed="rId18"/>
                     <a:stretch>
                       <a:fillRect/>
                     </a:stretch>
@@ -4351,74 +4751,74 @@
           <w:szCs w:val="24"/>
           <w:lang w:val="en-US"/>
         </w:rPr>
+        <w:t xml:space="preserve">We can also make </w:t>
+      </w:r>
+      <w:r>
+        <w:rPr>
+          <w:rFonts w:ascii="Arial" w:hAnsi="Arial" w:cs="Arial"/>
+          <w:sz w:val="24"/>
+          <w:szCs w:val="24"/>
+          <w:lang w:val="en-US"/>
+        </w:rPr>
+        <w:t>the whole</w:t>
+      </w:r>
+      <w:r>
+        <w:rPr>
+          <w:rFonts w:ascii="Arial" w:hAnsi="Arial" w:cs="Arial"/>
+          <w:sz w:val="24"/>
+          <w:szCs w:val="24"/>
+          <w:lang w:val="en-US"/>
+        </w:rPr>
+        <w:t xml:space="preserve"> </w:t>
+      </w:r>
+      <w:r>
+        <w:rPr>
+          <w:rFonts w:ascii="Arial" w:hAnsi="Arial" w:cs="Arial"/>
+          <w:sz w:val="24"/>
+          <w:szCs w:val="24"/>
+          <w:lang w:val="en-US"/>
+        </w:rPr>
+        <w:t>method</w:t>
+      </w:r>
+      <w:r>
+        <w:rPr>
+          <w:rFonts w:ascii="Arial" w:hAnsi="Arial" w:cs="Arial"/>
+          <w:sz w:val="24"/>
+          <w:szCs w:val="24"/>
+          <w:lang w:val="en-US"/>
+        </w:rPr>
+        <w:t xml:space="preserve"> synchronized</w:t>
+      </w:r>
+      <w:r>
+        <w:rPr>
+          <w:rFonts w:ascii="Arial" w:hAnsi="Arial" w:cs="Arial"/>
+          <w:sz w:val="24"/>
+          <w:szCs w:val="24"/>
+          <w:lang w:val="en-US"/>
+        </w:rPr>
+        <w:t>.</w:t>
+      </w:r>
+    </w:p>
+    <w:p>
+      <w:pPr>
+        <w:spacing w:after="40"/>
+        <w:jc w:val="center"/>
+        <w:rPr>
+          <w:rFonts w:ascii="Arial" w:hAnsi="Arial" w:cs="Arial"/>
+          <w:sz w:val="24"/>
+          <w:szCs w:val="24"/>
+          <w:lang w:val="en-US"/>
+        </w:rPr>
+      </w:pPr>
+      <w:r>
+        <w:rPr>
+          <w:rFonts w:ascii="Arial" w:hAnsi="Arial" w:cs="Arial"/>
+          <w:noProof/>
+          <w:sz w:val="24"/>
+          <w:szCs w:val="24"/>
+          <w:lang w:val="en-US"/>
+        </w:rPr>
         <w:lastRenderedPageBreak/>
-        <w:t xml:space="preserve">We can also make </w:t>
-      </w:r>
-      <w:r>
-        <w:rPr>
-          <w:rFonts w:ascii="Arial" w:hAnsi="Arial" w:cs="Arial"/>
-          <w:sz w:val="24"/>
-          <w:szCs w:val="24"/>
-          <w:lang w:val="en-US"/>
-        </w:rPr>
-        <w:t>the whole</w:t>
-      </w:r>
-      <w:r>
-        <w:rPr>
-          <w:rFonts w:ascii="Arial" w:hAnsi="Arial" w:cs="Arial"/>
-          <w:sz w:val="24"/>
-          <w:szCs w:val="24"/>
-          <w:lang w:val="en-US"/>
-        </w:rPr>
-        <w:t xml:space="preserve"> </w:t>
-      </w:r>
-      <w:r>
-        <w:rPr>
-          <w:rFonts w:ascii="Arial" w:hAnsi="Arial" w:cs="Arial"/>
-          <w:sz w:val="24"/>
-          <w:szCs w:val="24"/>
-          <w:lang w:val="en-US"/>
-        </w:rPr>
-        <w:t>method</w:t>
-      </w:r>
-      <w:r>
-        <w:rPr>
-          <w:rFonts w:ascii="Arial" w:hAnsi="Arial" w:cs="Arial"/>
-          <w:sz w:val="24"/>
-          <w:szCs w:val="24"/>
-          <w:lang w:val="en-US"/>
-        </w:rPr>
-        <w:t xml:space="preserve"> synchronized</w:t>
-      </w:r>
-      <w:r>
-        <w:rPr>
-          <w:rFonts w:ascii="Arial" w:hAnsi="Arial" w:cs="Arial"/>
-          <w:sz w:val="24"/>
-          <w:szCs w:val="24"/>
-          <w:lang w:val="en-US"/>
-        </w:rPr>
-        <w:t>.</w:t>
-      </w:r>
-    </w:p>
-    <w:p>
-      <w:pPr>
-        <w:spacing w:after="40"/>
-        <w:jc w:val="center"/>
-        <w:rPr>
-          <w:rFonts w:ascii="Arial" w:hAnsi="Arial" w:cs="Arial"/>
-          <w:sz w:val="24"/>
-          <w:szCs w:val="24"/>
-          <w:lang w:val="en-US"/>
-        </w:rPr>
-      </w:pPr>
-      <w:r>
-        <w:rPr>
-          <w:rFonts w:ascii="Arial" w:hAnsi="Arial" w:cs="Arial"/>
-          <w:noProof/>
-          <w:sz w:val="24"/>
-          <w:szCs w:val="24"/>
-          <w:lang w:val="en-US"/>
-        </w:rPr>
         <w:drawing>
           <wp:inline distT="0" distB="0" distL="0" distR="0" wp14:anchorId="7D0B6044" wp14:editId="05B39F57">
             <wp:extent cx="5334000" cy="4552196"/>
@@ -4435,7 +4835,7 @@
                     <pic:cNvPicPr/>
                   </pic:nvPicPr>
                   <pic:blipFill>
-                    <a:blip r:embed="rId18"/>
+                    <a:blip r:embed="rId19"/>
                     <a:stretch>
                       <a:fillRect/>
                     </a:stretch>
@@ -4593,7 +4993,14 @@
         <w:rPr>
           <w:rStyle w:val="BookTitle"/>
         </w:rPr>
-        <w:t>`ClassName.class`</w:t>
+        <w:t>`</w:t>
+      </w:r>
+      <w:proofErr w:type="spellStart"/>
+      <w:r>
+        <w:rPr>
+          <w:rStyle w:val="BookTitle"/>
+        </w:rPr>
+        <w:t>ClassName.class`</w:t>
       </w:r>
       <w:r>
         <w:rPr>
@@ -4606,7 +5013,21 @@
           <w:sz w:val="24"/>
           <w:szCs w:val="24"/>
         </w:rPr>
-        <w:t>as the lock.</w:t>
+        <w:t>as</w:t>
+      </w:r>
+      <w:proofErr w:type="spellEnd"/>
+      <w:r>
+        <w:rPr>
+          <w:rStyle w:val="BookTitle"/>
+          <w:rFonts w:ascii="Arial" w:hAnsi="Arial" w:cs="Arial"/>
+          <w:b w:val="0"/>
+          <w:bCs w:val="0"/>
+          <w:i w:val="0"/>
+          <w:iCs w:val="0"/>
+          <w:sz w:val="24"/>
+          <w:szCs w:val="24"/>
+        </w:rPr>
+        <w:t xml:space="preserve"> the lock.</w:t>
       </w:r>
     </w:p>
     <w:p>
@@ -4889,104 +5310,115 @@
           <w:szCs w:val="24"/>
           <w:lang w:val="en-US"/>
         </w:rPr>
-        <w:t>Example: StringBuffer</w:t>
-      </w:r>
-    </w:p>
-    <w:p>
-      <w:pPr>
-        <w:spacing w:after="40"/>
-        <w:rPr>
-          <w:rFonts w:ascii="Arial" w:hAnsi="Arial" w:cs="Arial"/>
-          <w:sz w:val="24"/>
-          <w:szCs w:val="24"/>
-          <w:lang w:val="en-US"/>
-        </w:rPr>
-      </w:pPr>
-    </w:p>
-    <w:p>
-      <w:pPr>
-        <w:spacing w:after="40"/>
-        <w:rPr>
-          <w:rFonts w:ascii="Arial Rounded MT Bold" w:hAnsi="Arial Rounded MT Bold" w:cs="Arial"/>
-          <w:sz w:val="24"/>
-          <w:szCs w:val="24"/>
-          <w:lang w:val="en-US"/>
-        </w:rPr>
-      </w:pPr>
-    </w:p>
-    <w:p>
-      <w:pPr>
-        <w:spacing w:after="40"/>
-        <w:rPr>
-          <w:rFonts w:ascii="Arial Rounded MT Bold" w:hAnsi="Arial Rounded MT Bold" w:cs="Arial"/>
-          <w:sz w:val="24"/>
-          <w:szCs w:val="24"/>
-          <w:lang w:val="en-US"/>
-        </w:rPr>
-      </w:pPr>
-    </w:p>
-    <w:p>
-      <w:pPr>
-        <w:spacing w:after="40"/>
-        <w:rPr>
-          <w:rFonts w:ascii="Arial Rounded MT Bold" w:hAnsi="Arial Rounded MT Bold" w:cs="Arial"/>
-          <w:sz w:val="24"/>
-          <w:szCs w:val="24"/>
-          <w:lang w:val="en-US"/>
-        </w:rPr>
-      </w:pPr>
-    </w:p>
-    <w:p>
-      <w:pPr>
-        <w:spacing w:after="40"/>
-        <w:rPr>
-          <w:rFonts w:ascii="Arial Rounded MT Bold" w:hAnsi="Arial Rounded MT Bold" w:cs="Arial"/>
-          <w:sz w:val="24"/>
-          <w:szCs w:val="24"/>
-          <w:lang w:val="en-US"/>
-        </w:rPr>
-      </w:pPr>
-    </w:p>
-    <w:p>
-      <w:pPr>
-        <w:spacing w:after="40"/>
-        <w:rPr>
-          <w:rFonts w:ascii="Arial Rounded MT Bold" w:hAnsi="Arial Rounded MT Bold" w:cs="Arial"/>
-          <w:sz w:val="24"/>
-          <w:szCs w:val="24"/>
-          <w:lang w:val="en-US"/>
-        </w:rPr>
-      </w:pPr>
-      <w:r>
-        <w:rPr>
-          <w:rFonts w:ascii="Arial Rounded MT Bold" w:hAnsi="Arial Rounded MT Bold" w:cs="Arial"/>
+        <w:t xml:space="preserve">Example: </w:t>
+      </w:r>
+      <w:proofErr w:type="spellStart"/>
+      <w:r>
+        <w:rPr>
+          <w:rFonts w:ascii="Arial" w:hAnsi="Arial" w:cs="Arial"/>
+          <w:sz w:val="24"/>
+          <w:szCs w:val="24"/>
+          <w:lang w:val="en-US"/>
+        </w:rPr>
+        <w:t>StringBuffer</w:t>
+      </w:r>
+      <w:proofErr w:type="spellEnd"/>
+    </w:p>
+    <w:p>
+      <w:pPr>
+        <w:spacing w:after="40"/>
+        <w:rPr>
+          <w:rFonts w:ascii="Arial" w:hAnsi="Arial" w:cs="Arial"/>
+          <w:sz w:val="24"/>
+          <w:szCs w:val="24"/>
+          <w:lang w:val="en-US"/>
+        </w:rPr>
+      </w:pPr>
+    </w:p>
+    <w:p>
+      <w:pPr>
+        <w:spacing w:after="40"/>
+        <w:rPr>
+          <w:rFonts w:ascii="Arial Rounded MT Bold" w:hAnsi="Arial Rounded MT Bold" w:cs="Arial"/>
+          <w:sz w:val="24"/>
+          <w:szCs w:val="24"/>
+          <w:lang w:val="en-US"/>
+        </w:rPr>
+      </w:pPr>
+    </w:p>
+    <w:p>
+      <w:pPr>
+        <w:spacing w:after="40"/>
+        <w:rPr>
+          <w:rFonts w:ascii="Arial Rounded MT Bold" w:hAnsi="Arial Rounded MT Bold" w:cs="Arial"/>
+          <w:sz w:val="24"/>
+          <w:szCs w:val="24"/>
+          <w:lang w:val="en-US"/>
+        </w:rPr>
+      </w:pPr>
+    </w:p>
+    <w:p>
+      <w:pPr>
+        <w:spacing w:after="40"/>
+        <w:rPr>
+          <w:rFonts w:ascii="Arial Rounded MT Bold" w:hAnsi="Arial Rounded MT Bold" w:cs="Arial"/>
+          <w:sz w:val="24"/>
+          <w:szCs w:val="24"/>
+          <w:lang w:val="en-US"/>
+        </w:rPr>
+      </w:pPr>
+    </w:p>
+    <w:p>
+      <w:pPr>
+        <w:spacing w:after="40"/>
+        <w:rPr>
+          <w:rFonts w:ascii="Arial Rounded MT Bold" w:hAnsi="Arial Rounded MT Bold" w:cs="Arial"/>
+          <w:sz w:val="24"/>
+          <w:szCs w:val="24"/>
+          <w:lang w:val="en-US"/>
+        </w:rPr>
+      </w:pPr>
+    </w:p>
+    <w:p>
+      <w:pPr>
+        <w:spacing w:after="40"/>
+        <w:rPr>
+          <w:rFonts w:ascii="Arial Rounded MT Bold" w:hAnsi="Arial Rounded MT Bold" w:cs="Arial"/>
+          <w:sz w:val="24"/>
+          <w:szCs w:val="24"/>
+          <w:lang w:val="en-US"/>
+        </w:rPr>
+      </w:pPr>
+      <w:r>
+        <w:rPr>
+          <w:rFonts w:ascii="Arial Rounded MT Bold" w:hAnsi="Arial Rounded MT Bold" w:cs="Arial"/>
+          <w:sz w:val="24"/>
+          <w:szCs w:val="24"/>
+          <w:lang w:val="en-US"/>
+        </w:rPr>
+        <w:t>VOLATILE KEYWORD</w:t>
+      </w:r>
+    </w:p>
+    <w:p>
+      <w:pPr>
+        <w:spacing w:after="40"/>
+        <w:jc w:val="center"/>
+        <w:rPr>
+          <w:rFonts w:ascii="Arial Rounded MT Bold" w:hAnsi="Arial Rounded MT Bold" w:cs="Arial"/>
+          <w:sz w:val="24"/>
+          <w:szCs w:val="24"/>
+          <w:lang w:val="en-US"/>
+        </w:rPr>
+      </w:pPr>
+      <w:r>
+        <w:rPr>
+          <w:rFonts w:ascii="Arial Rounded MT Bold" w:hAnsi="Arial Rounded MT Bold" w:cs="Arial"/>
+          <w:noProof/>
           <w:sz w:val="24"/>
           <w:szCs w:val="24"/>
           <w:lang w:val="en-US"/>
         </w:rPr>
         <w:lastRenderedPageBreak/>
-        <w:t>VOLATILE KEYWORD</w:t>
-      </w:r>
-    </w:p>
-    <w:p>
-      <w:pPr>
-        <w:spacing w:after="40"/>
-        <w:jc w:val="center"/>
-        <w:rPr>
-          <w:rFonts w:ascii="Arial Rounded MT Bold" w:hAnsi="Arial Rounded MT Bold" w:cs="Arial"/>
-          <w:sz w:val="24"/>
-          <w:szCs w:val="24"/>
-          <w:lang w:val="en-US"/>
-        </w:rPr>
-      </w:pPr>
-      <w:r>
-        <w:rPr>
-          <w:rFonts w:ascii="Arial Rounded MT Bold" w:hAnsi="Arial Rounded MT Bold" w:cs="Arial"/>
-          <w:noProof/>
-          <w:sz w:val="24"/>
-          <w:szCs w:val="24"/>
-          <w:lang w:val="en-US"/>
-        </w:rPr>
         <w:drawing>
           <wp:inline distT="0" distB="0" distL="0" distR="0" wp14:anchorId="22E14C0F" wp14:editId="4C1953BE">
             <wp:extent cx="5518150" cy="3136055"/>
@@ -5003,7 +5435,7 @@
                     <pic:cNvPicPr/>
                   </pic:nvPicPr>
                   <pic:blipFill>
-                    <a:blip r:embed="rId19"/>
+                    <a:blip r:embed="rId20"/>
                     <a:stretch>
                       <a:fillRect/>
                     </a:stretch>
@@ -5067,12 +5499,37 @@
         </w:rPr>
         <w:t>`</w:t>
       </w:r>
+      <w:proofErr w:type="spellStart"/>
       <w:r>
         <w:rPr>
           <w:rStyle w:val="BookTitle"/>
           <w:lang w:val="en-US"/>
         </w:rPr>
-        <w:t>dataType variableName = x;</w:t>
+        <w:t>dataType</w:t>
+      </w:r>
+      <w:proofErr w:type="spellEnd"/>
+      <w:r>
+        <w:rPr>
+          <w:rStyle w:val="BookTitle"/>
+          <w:lang w:val="en-US"/>
+        </w:rPr>
+        <w:t xml:space="preserve"> </w:t>
+      </w:r>
+      <w:proofErr w:type="spellStart"/>
+      <w:r>
+        <w:rPr>
+          <w:rStyle w:val="BookTitle"/>
+          <w:lang w:val="en-US"/>
+        </w:rPr>
+        <w:t>variableName</w:t>
+      </w:r>
+      <w:proofErr w:type="spellEnd"/>
+      <w:r>
+        <w:rPr>
+          <w:rStyle w:val="BookTitle"/>
+          <w:lang w:val="en-US"/>
+        </w:rPr>
+        <w:t xml:space="preserve"> = x;</w:t>
       </w:r>
       <w:r>
         <w:rPr>
@@ -5176,7 +5633,7 @@
                     <pic:cNvPicPr/>
                   </pic:nvPicPr>
                   <pic:blipFill>
-                    <a:blip r:embed="rId20"/>
+                    <a:blip r:embed="rId21"/>
                     <a:stretch>
                       <a:fillRect/>
                     </a:stretch>
@@ -5291,29 +5748,29 @@
           <w:szCs w:val="24"/>
           <w:lang w:val="en-US"/>
         </w:rPr>
+        <w:t>Main Class</w:t>
+      </w:r>
+    </w:p>
+    <w:p>
+      <w:pPr>
+        <w:spacing w:after="40"/>
+        <w:jc w:val="center"/>
+        <w:rPr>
+          <w:rFonts w:ascii="Arial" w:hAnsi="Arial" w:cs="Arial"/>
+          <w:sz w:val="24"/>
+          <w:szCs w:val="24"/>
+          <w:lang w:val="en-US"/>
+        </w:rPr>
+      </w:pPr>
+      <w:r>
+        <w:rPr>
+          <w:rFonts w:ascii="Arial" w:hAnsi="Arial" w:cs="Arial"/>
+          <w:noProof/>
+          <w:sz w:val="24"/>
+          <w:szCs w:val="24"/>
+          <w:lang w:val="en-US"/>
+        </w:rPr>
         <w:lastRenderedPageBreak/>
-        <w:t>Main Class</w:t>
-      </w:r>
-    </w:p>
-    <w:p>
-      <w:pPr>
-        <w:spacing w:after="40"/>
-        <w:jc w:val="center"/>
-        <w:rPr>
-          <w:rFonts w:ascii="Arial" w:hAnsi="Arial" w:cs="Arial"/>
-          <w:sz w:val="24"/>
-          <w:szCs w:val="24"/>
-          <w:lang w:val="en-US"/>
-        </w:rPr>
-      </w:pPr>
-      <w:r>
-        <w:rPr>
-          <w:rFonts w:ascii="Arial" w:hAnsi="Arial" w:cs="Arial"/>
-          <w:noProof/>
-          <w:sz w:val="24"/>
-          <w:szCs w:val="24"/>
-          <w:lang w:val="en-US"/>
-        </w:rPr>
         <w:drawing>
           <wp:inline distT="0" distB="0" distL="0" distR="0" wp14:anchorId="5409935C" wp14:editId="77065EED">
             <wp:extent cx="6127750" cy="3001227"/>
@@ -5330,7 +5787,7 @@
                     <pic:cNvPicPr/>
                   </pic:nvPicPr>
                   <pic:blipFill>
-                    <a:blip r:embed="rId21"/>
+                    <a:blip r:embed="rId22"/>
                     <a:stretch>
                       <a:fillRect/>
                     </a:stretch>
@@ -5406,7 +5863,7 @@
                     <pic:cNvPicPr/>
                   </pic:nvPicPr>
                   <pic:blipFill>
-                    <a:blip r:embed="rId22"/>
+                    <a:blip r:embed="rId23"/>
                     <a:stretch>
                       <a:fillRect/>
                     </a:stretch>
@@ -5616,27 +6073,28 @@
           <w:szCs w:val="24"/>
           <w:lang w:val="en-US"/>
         </w:rPr>
+        <w:t>THREAD TRANSITION &amp; STATES</w:t>
+      </w:r>
+    </w:p>
+    <w:p>
+      <w:pPr>
+        <w:spacing w:after="40"/>
+        <w:rPr>
+          <w:rFonts w:ascii="Arial Rounded MT Bold" w:hAnsi="Arial Rounded MT Bold" w:cs="Arial"/>
+          <w:sz w:val="24"/>
+          <w:szCs w:val="24"/>
+          <w:lang w:val="en-US"/>
+        </w:rPr>
+      </w:pPr>
+      <w:r>
+        <w:rPr>
+          <w:rFonts w:ascii="Arial Rounded MT Bold" w:hAnsi="Arial Rounded MT Bold" w:cs="Arial"/>
+          <w:noProof/>
+          <w:sz w:val="24"/>
+          <w:szCs w:val="24"/>
+          <w:lang w:val="en-US"/>
+        </w:rPr>
         <w:lastRenderedPageBreak/>
-        <w:t>THREAD TRANSITION &amp; STATES</w:t>
-      </w:r>
-    </w:p>
-    <w:p>
-      <w:pPr>
-        <w:spacing w:after="40"/>
-        <w:rPr>
-          <w:rFonts w:ascii="Arial Rounded MT Bold" w:hAnsi="Arial Rounded MT Bold" w:cs="Arial"/>
-          <w:sz w:val="24"/>
-          <w:szCs w:val="24"/>
-          <w:lang w:val="en-US"/>
-        </w:rPr>
-      </w:pPr>
-      <w:r>
-        <w:rPr>
-          <w:rFonts w:ascii="Arial Rounded MT Bold" w:hAnsi="Arial Rounded MT Bold" w:cs="Arial"/>
-          <w:sz w:val="24"/>
-          <w:szCs w:val="24"/>
-          <w:lang w:val="en-US"/>
-        </w:rPr>
         <w:drawing>
           <wp:inline distT="0" distB="0" distL="0" distR="0" wp14:anchorId="3BE2B10D" wp14:editId="0D06EAC0">
             <wp:extent cx="6645910" cy="3120390"/>
@@ -5653,7 +6111,7 @@
                     <pic:cNvPicPr/>
                   </pic:nvPicPr>
                   <pic:blipFill>
-                    <a:blip r:embed="rId23"/>
+                    <a:blip r:embed="rId24"/>
                     <a:stretch>
                       <a:fillRect/>
                     </a:stretch>
@@ -5713,6 +6171,7 @@
         </w:rPr>
         <w:t>`</w:t>
       </w:r>
+      <w:proofErr w:type="spellStart"/>
       <w:r>
         <w:rPr>
           <w:rStyle w:val="BookTitle"/>
@@ -5720,6 +6179,7 @@
         </w:rPr>
         <w:t>java.lang.Thread</w:t>
       </w:r>
+      <w:proofErr w:type="spellEnd"/>
       <w:r>
         <w:rPr>
           <w:rFonts w:ascii="Arial" w:hAnsi="Arial" w:cs="Arial"/>
@@ -5736,7 +6196,47 @@
           <w:szCs w:val="24"/>
           <w:lang w:val="en-US"/>
         </w:rPr>
-        <w:t xml:space="preserve"> class provides the join() method which allows one thread to wait until another thread completes its execution. If t is a Thread object whose thread is currently executing, then t.join() will make sure that t is terminated before the next instruction is executed by the program.</w:t>
+        <w:t xml:space="preserve"> class provides the join() method which allows one thread to wait until another thread completes its execution. If </w:t>
+      </w:r>
+      <w:proofErr w:type="spellStart"/>
+      <w:r>
+        <w:rPr>
+          <w:rFonts w:ascii="Arial" w:hAnsi="Arial" w:cs="Arial"/>
+          <w:sz w:val="24"/>
+          <w:szCs w:val="24"/>
+          <w:lang w:val="en-US"/>
+        </w:rPr>
+        <w:t>t</w:t>
+      </w:r>
+      <w:proofErr w:type="spellEnd"/>
+      <w:r>
+        <w:rPr>
+          <w:rFonts w:ascii="Arial" w:hAnsi="Arial" w:cs="Arial"/>
+          <w:sz w:val="24"/>
+          <w:szCs w:val="24"/>
+          <w:lang w:val="en-US"/>
+        </w:rPr>
+        <w:t xml:space="preserve"> is a Thread object whose thread is currently executing, then </w:t>
+      </w:r>
+      <w:proofErr w:type="spellStart"/>
+      <w:r>
+        <w:rPr>
+          <w:rFonts w:ascii="Arial" w:hAnsi="Arial" w:cs="Arial"/>
+          <w:sz w:val="24"/>
+          <w:szCs w:val="24"/>
+          <w:lang w:val="en-US"/>
+        </w:rPr>
+        <w:t>t.join</w:t>
+      </w:r>
+      <w:proofErr w:type="spellEnd"/>
+      <w:r>
+        <w:rPr>
+          <w:rFonts w:ascii="Arial" w:hAnsi="Arial" w:cs="Arial"/>
+          <w:sz w:val="24"/>
+          <w:szCs w:val="24"/>
+          <w:lang w:val="en-US"/>
+        </w:rPr>
+        <w:t>() will make sure that t is terminated before the next instruction is executed by the program.</w:t>
       </w:r>
     </w:p>
     <w:p>
@@ -5764,6 +6264,7 @@
       <w:r>
         <w:rPr>
           <w:rFonts w:ascii="Arial" w:hAnsi="Arial" w:cs="Arial"/>
+          <w:noProof/>
           <w:sz w:val="24"/>
           <w:szCs w:val="24"/>
           <w:lang w:val="en-US"/>
@@ -5784,7 +6285,7 @@
                     <pic:cNvPicPr/>
                   </pic:nvPicPr>
                   <pic:blipFill>
-                    <a:blip r:embed="rId24"/>
+                    <a:blip r:embed="rId25"/>
                     <a:stretch>
                       <a:fillRect/>
                     </a:stretch>
@@ -5975,6 +6476,7 @@
         </w:rPr>
         <w:t xml:space="preserve">by the constant </w:t>
       </w:r>
+      <w:proofErr w:type="spellStart"/>
       <w:r>
         <w:rPr>
           <w:rFonts w:ascii="Arial" w:hAnsi="Arial" w:cs="Arial"/>
@@ -5986,6 +6488,7 @@
         </w:rPr>
         <w:t>Thread.MIN_PRIORITY</w:t>
       </w:r>
+      <w:proofErr w:type="spellEnd"/>
       <w:r>
         <w:rPr>
           <w:rFonts w:ascii="Arial" w:hAnsi="Arial" w:cs="Arial"/>
@@ -6022,17 +6525,9 @@
           <w:szCs w:val="24"/>
           <w:lang w:val="en-US"/>
         </w:rPr>
-        <w:t xml:space="preserve"> (highest </w:t>
-      </w:r>
-      <w:r>
-        <w:rPr>
-          <w:rFonts w:ascii="Arial" w:hAnsi="Arial" w:cs="Arial"/>
-          <w:sz w:val="24"/>
-          <w:szCs w:val="24"/>
-          <w:lang w:val="en-US"/>
-        </w:rPr>
-        <w:t xml:space="preserve">priority given by the constant </w:t>
-      </w:r>
+        <w:t xml:space="preserve"> (highest priority given by the constant </w:t>
+      </w:r>
+      <w:proofErr w:type="spellStart"/>
       <w:r>
         <w:rPr>
           <w:rFonts w:ascii="Arial" w:hAnsi="Arial" w:cs="Arial"/>
@@ -6042,30 +6537,9 @@
           <w:szCs w:val="24"/>
           <w:lang w:val="en-US"/>
         </w:rPr>
-        <w:t>Thread.</w:t>
-      </w:r>
-      <w:r>
-        <w:rPr>
-          <w:rFonts w:ascii="Arial" w:hAnsi="Arial" w:cs="Arial"/>
-          <w:b/>
-          <w:bCs/>
-          <w:sz w:val="24"/>
-          <w:szCs w:val="24"/>
-          <w:lang w:val="en-US"/>
-        </w:rPr>
-        <w:t>MAX</w:t>
-      </w:r>
-      <w:r>
-        <w:rPr>
-          <w:rFonts w:ascii="Arial" w:hAnsi="Arial" w:cs="Arial"/>
-          <w:b/>
-          <w:bCs/>
-          <w:sz w:val="24"/>
-          <w:szCs w:val="24"/>
-          <w:lang w:val="en-US"/>
-        </w:rPr>
-        <w:t>_PRIORITY</w:t>
-      </w:r>
+        <w:t>Thread.MAX_PRIORITY</w:t>
+      </w:r>
+      <w:proofErr w:type="spellEnd"/>
       <w:r>
         <w:rPr>
           <w:rFonts w:ascii="Arial" w:hAnsi="Arial" w:cs="Arial"/>
@@ -6129,6 +6603,7 @@
         </w:rPr>
         <w:t xml:space="preserve"> (</w:t>
       </w:r>
+      <w:proofErr w:type="spellStart"/>
       <w:r>
         <w:rPr>
           <w:rFonts w:ascii="Arial" w:hAnsi="Arial" w:cs="Arial"/>
@@ -6140,6 +6615,7 @@
         </w:rPr>
         <w:t>Thread.NORM_PRIORITY</w:t>
       </w:r>
+      <w:proofErr w:type="spellEnd"/>
       <w:r>
         <w:rPr>
           <w:rFonts w:ascii="Arial" w:hAnsi="Arial" w:cs="Arial"/>
@@ -6217,6 +6693,7 @@
         </w:rPr>
         <w:t>using the `</w:t>
       </w:r>
+      <w:proofErr w:type="spellStart"/>
       <w:r>
         <w:rPr>
           <w:rFonts w:ascii="Arial" w:hAnsi="Arial" w:cs="Arial"/>
@@ -6226,6 +6703,7 @@
         </w:rPr>
         <w:t>setPriority</w:t>
       </w:r>
+      <w:proofErr w:type="spellEnd"/>
       <w:r>
         <w:rPr>
           <w:rFonts w:ascii="Arial" w:hAnsi="Arial" w:cs="Arial"/>
@@ -6260,7 +6738,17 @@
           <w:szCs w:val="24"/>
           <w:lang w:val="en-US"/>
         </w:rPr>
-        <w:t xml:space="preserve"> `g</w:t>
+        <w:t xml:space="preserve"> `</w:t>
+      </w:r>
+      <w:proofErr w:type="spellStart"/>
+      <w:r>
+        <w:rPr>
+          <w:rFonts w:ascii="Arial" w:hAnsi="Arial" w:cs="Arial"/>
+          <w:sz w:val="24"/>
+          <w:szCs w:val="24"/>
+          <w:lang w:val="en-US"/>
+        </w:rPr>
+        <w:t>g</w:t>
       </w:r>
       <w:r>
         <w:rPr>
@@ -6271,6 +6759,7 @@
         </w:rPr>
         <w:t>etPriority</w:t>
       </w:r>
+      <w:proofErr w:type="spellEnd"/>
       <w:r>
         <w:rPr>
           <w:rFonts w:ascii="Arial" w:hAnsi="Arial" w:cs="Arial"/>
@@ -6303,17 +6792,9 @@
           <w:szCs w:val="24"/>
           <w:lang w:val="en-US"/>
         </w:rPr>
-        <w:t xml:space="preserve">The </w:t>
-      </w:r>
-      <w:r>
-        <w:rPr>
-          <w:rFonts w:ascii="Arial" w:hAnsi="Arial" w:cs="Arial"/>
-          <w:sz w:val="24"/>
-          <w:szCs w:val="24"/>
-          <w:lang w:val="en-US"/>
-        </w:rPr>
-        <w:t>`</w:t>
-      </w:r>
+        <w:t>The `</w:t>
+      </w:r>
+      <w:proofErr w:type="spellStart"/>
       <w:r>
         <w:rPr>
           <w:rFonts w:ascii="Arial" w:hAnsi="Arial" w:cs="Arial"/>
@@ -6323,23 +6804,15 @@
         </w:rPr>
         <w:t>setPriority</w:t>
       </w:r>
-      <w:r>
-        <w:rPr>
-          <w:rFonts w:ascii="Arial" w:hAnsi="Arial" w:cs="Arial"/>
-          <w:sz w:val="24"/>
-          <w:szCs w:val="24"/>
-          <w:lang w:val="en-US"/>
-        </w:rPr>
-        <w:t>()`</w:t>
-      </w:r>
-      <w:r>
-        <w:rPr>
-          <w:rFonts w:ascii="Arial" w:hAnsi="Arial" w:cs="Arial"/>
-          <w:sz w:val="24"/>
-          <w:szCs w:val="24"/>
-          <w:lang w:val="en-US"/>
-        </w:rPr>
-        <w:t xml:space="preserve"> </w:t>
+      <w:proofErr w:type="spellEnd"/>
+      <w:r>
+        <w:rPr>
+          <w:rFonts w:ascii="Arial" w:hAnsi="Arial" w:cs="Arial"/>
+          <w:sz w:val="24"/>
+          <w:szCs w:val="24"/>
+          <w:lang w:val="en-US"/>
+        </w:rPr>
+        <w:t xml:space="preserve">()` </w:t>
       </w:r>
       <w:r>
         <w:rPr>
@@ -6357,7 +6830,27 @@
           <w:szCs w:val="24"/>
           <w:lang w:val="en-US"/>
         </w:rPr>
-        <w:t>a hint from the program to JVM, which the JVM is in no way obliged to honor. The JVM favors the priority but it does not guarantee it.</w:t>
+        <w:t xml:space="preserve">a hint from the program to JVM, which the JVM is in no way obliged to honor. The JVM favors the </w:t>
+      </w:r>
+      <w:proofErr w:type="gramStart"/>
+      <w:r>
+        <w:rPr>
+          <w:rFonts w:ascii="Arial" w:hAnsi="Arial" w:cs="Arial"/>
+          <w:sz w:val="24"/>
+          <w:szCs w:val="24"/>
+          <w:lang w:val="en-US"/>
+        </w:rPr>
+        <w:t>priority</w:t>
+      </w:r>
+      <w:proofErr w:type="gramEnd"/>
+      <w:r>
+        <w:rPr>
+          <w:rFonts w:ascii="Arial" w:hAnsi="Arial" w:cs="Arial"/>
+          <w:sz w:val="24"/>
+          <w:szCs w:val="24"/>
+          <w:lang w:val="en-US"/>
+        </w:rPr>
+        <w:t xml:space="preserve"> but it does not guarantee it.</w:t>
       </w:r>
     </w:p>
     <w:p>
@@ -6374,6 +6867,7 @@
       <w:r>
         <w:rPr>
           <w:rFonts w:ascii="Arial" w:hAnsi="Arial" w:cs="Arial"/>
+          <w:noProof/>
           <w:sz w:val="24"/>
           <w:szCs w:val="24"/>
           <w:lang w:val="en-US"/>
@@ -6395,7 +6889,7 @@
                     <pic:cNvPicPr/>
                   </pic:nvPicPr>
                   <pic:blipFill>
-                    <a:blip r:embed="rId25"/>
+                    <a:blip r:embed="rId26"/>
                     <a:stretch>
                       <a:fillRect/>
                     </a:stretch>
@@ -6595,6 +7089,7 @@
       <w:r>
         <w:rPr>
           <w:rFonts w:ascii="Arial" w:hAnsi="Arial" w:cs="Arial"/>
+          <w:noProof/>
           <w:sz w:val="24"/>
           <w:szCs w:val="24"/>
           <w:lang w:val="en-US"/>
@@ -6615,7 +7110,7 @@
                     <pic:cNvPicPr/>
                   </pic:nvPicPr>
                   <pic:blipFill>
-                    <a:blip r:embed="rId26"/>
+                    <a:blip r:embed="rId27"/>
                     <a:stretch>
                       <a:fillRect/>
                     </a:stretch>
@@ -6654,8 +7149,9 @@
           <w:szCs w:val="24"/>
           <w:shd w:val="clear" w:color="auto" w:fill="FFFFFF"/>
         </w:rPr>
-        <w:t>S</w:t>
-      </w:r>
+        <w:t xml:space="preserve">Suppose there are multiple threads available in the runnable state. The thread scheduler picks that thread that has the highest priority. Since the algorithm is also pre-emptive, therefore, time slices are also provided to the threads to avoid starvation. Thus, after some time, even if the highest priority thread has not completed its job, it </w:t>
+      </w:r>
+      <w:proofErr w:type="gramStart"/>
       <w:r>
         <w:rPr>
           <w:rFonts w:ascii="Arial" w:hAnsi="Arial" w:cs="Arial"/>
@@ -6664,8 +7160,9 @@
           <w:szCs w:val="24"/>
           <w:shd w:val="clear" w:color="auto" w:fill="FFFFFF"/>
         </w:rPr>
-        <w:t xml:space="preserve">uppose there are multiple threads available in the runnable state. The thread scheduler picks that thread that has the highest priority. Since the algorithm is also </w:t>
-      </w:r>
+        <w:t>has to</w:t>
+      </w:r>
+      <w:proofErr w:type="gramEnd"/>
       <w:r>
         <w:rPr>
           <w:rFonts w:ascii="Arial" w:hAnsi="Arial" w:cs="Arial"/>
@@ -6674,37 +7171,7 @@
           <w:szCs w:val="24"/>
           <w:shd w:val="clear" w:color="auto" w:fill="FFFFFF"/>
         </w:rPr>
-        <w:t>pre-emptive</w:t>
-      </w:r>
-      <w:r>
-        <w:rPr>
-          <w:rFonts w:ascii="Arial" w:hAnsi="Arial" w:cs="Arial"/>
-          <w:color w:val="333333"/>
-          <w:sz w:val="24"/>
-          <w:szCs w:val="24"/>
-          <w:shd w:val="clear" w:color="auto" w:fill="FFFFFF"/>
-        </w:rPr>
-        <w:t xml:space="preserve">, therefore, time slices are also provided to the threads to avoid starvation. Thus, after some time, even if the highest priority thread has not completed its job, it has to release the CPU because of </w:t>
-      </w:r>
-      <w:r>
-        <w:rPr>
-          <w:rFonts w:ascii="Arial" w:hAnsi="Arial" w:cs="Arial"/>
-          <w:color w:val="333333"/>
-          <w:sz w:val="24"/>
-          <w:szCs w:val="24"/>
-          <w:shd w:val="clear" w:color="auto" w:fill="FFFFFF"/>
-        </w:rPr>
-        <w:t>pre-emption</w:t>
-      </w:r>
-      <w:r>
-        <w:rPr>
-          <w:rFonts w:ascii="Arial" w:hAnsi="Arial" w:cs="Arial"/>
-          <w:color w:val="333333"/>
-          <w:sz w:val="24"/>
-          <w:szCs w:val="24"/>
-          <w:shd w:val="clear" w:color="auto" w:fill="FFFFFF"/>
-        </w:rPr>
-        <w:t>.</w:t>
+        <w:t xml:space="preserve"> release the CPU because of pre-emption.</w:t>
       </w:r>
     </w:p>
     <w:p>
@@ -6759,25 +7226,7 @@
           <w:szCs w:val="24"/>
           <w:lang w:val="en-US"/>
         </w:rPr>
-        <w:t xml:space="preserve">Usually, the First Come First Serve algorithm is non-preemptive, which is bad as it may lead to infinite blocking (also known as starvation). To avoid that, some time-slices are provided to the threads so that after some time, the running thread </w:t>
-      </w:r>
-      <w:r>
-        <w:rPr>
-          <w:rFonts w:ascii="Arial" w:hAnsi="Arial" w:cs="Arial"/>
-          <w:sz w:val="24"/>
-          <w:szCs w:val="24"/>
-          <w:lang w:val="en-US"/>
-        </w:rPr>
-        <w:t>must</w:t>
-      </w:r>
-      <w:r>
-        <w:rPr>
-          <w:rFonts w:ascii="Arial" w:hAnsi="Arial" w:cs="Arial"/>
-          <w:sz w:val="24"/>
-          <w:szCs w:val="24"/>
-          <w:lang w:val="en-US"/>
-        </w:rPr>
-        <w:t xml:space="preserve"> give up the CPU. Thus, the other waiting threads also get time to run their job.</w:t>
+        <w:t>Usually, the First Come First Serve algorithm is non-preemptive, which is bad as it may lead to infinite blocking (also known as starvation). To avoid that, some time-slices are provided to the threads so that after some time, the running thread must give up the CPU. Thus, the other waiting threads also get time to run their job.</w:t>
       </w:r>
     </w:p>
     <w:p>
@@ -6794,6 +7243,7 @@
       <w:r>
         <w:rPr>
           <w:rFonts w:ascii="Arial" w:hAnsi="Arial" w:cs="Arial"/>
+          <w:noProof/>
           <w:sz w:val="24"/>
           <w:szCs w:val="24"/>
           <w:lang w:val="en-US"/>
@@ -6815,7 +7265,7 @@
                     <pic:cNvPicPr/>
                   </pic:nvPicPr>
                   <pic:blipFill>
-                    <a:blip r:embed="rId27"/>
+                    <a:blip r:embed="rId28"/>
                     <a:stretch>
                       <a:fillRect/>
                     </a:stretch>
@@ -7295,6 +7745,7 @@
       <w:r>
         <w:rPr>
           <w:rFonts w:ascii="Arial" w:hAnsi="Arial" w:cs="Arial"/>
+          <w:noProof/>
           <w:sz w:val="24"/>
           <w:szCs w:val="24"/>
           <w:lang w:val="en-US"/>
@@ -7315,7 +7766,7 @@
                     <pic:cNvPicPr/>
                   </pic:nvPicPr>
                   <pic:blipFill>
-                    <a:blip r:embed="rId28"/>
+                    <a:blip r:embed="rId29"/>
                     <a:stretch>
                       <a:fillRect/>
                     </a:stretch>
@@ -8581,6 +9032,92 @@
     </w:lvl>
   </w:abstractNum>
   <w:abstractNum w:abstractNumId="11" w15:restartNumberingAfterBreak="0">
+    <w:nsid w:val="53FC2F33"/>
+    <w:multiLevelType w:val="hybridMultilevel"/>
+    <w:tmpl w:val="FDEAB796"/>
+    <w:lvl w:ilvl="0" w:tplc="4009000F">
+      <w:start w:val="1"/>
+      <w:numFmt w:val="decimal"/>
+      <w:lvlText w:val="%1."/>
+      <w:lvlJc w:val="left"/>
+      <w:pPr>
+        <w:ind w:left="720" w:hanging="360"/>
+      </w:pPr>
+    </w:lvl>
+    <w:lvl w:ilvl="1" w:tplc="40090019" w:tentative="1">
+      <w:start w:val="1"/>
+      <w:numFmt w:val="lowerLetter"/>
+      <w:lvlText w:val="%2."/>
+      <w:lvlJc w:val="left"/>
+      <w:pPr>
+        <w:ind w:left="1440" w:hanging="360"/>
+      </w:pPr>
+    </w:lvl>
+    <w:lvl w:ilvl="2" w:tplc="4009001B" w:tentative="1">
+      <w:start w:val="1"/>
+      <w:numFmt w:val="lowerRoman"/>
+      <w:lvlText w:val="%3."/>
+      <w:lvlJc w:val="right"/>
+      <w:pPr>
+        <w:ind w:left="2160" w:hanging="180"/>
+      </w:pPr>
+    </w:lvl>
+    <w:lvl w:ilvl="3" w:tplc="4009000F" w:tentative="1">
+      <w:start w:val="1"/>
+      <w:numFmt w:val="decimal"/>
+      <w:lvlText w:val="%4."/>
+      <w:lvlJc w:val="left"/>
+      <w:pPr>
+        <w:ind w:left="2880" w:hanging="360"/>
+      </w:pPr>
+    </w:lvl>
+    <w:lvl w:ilvl="4" w:tplc="40090019" w:tentative="1">
+      <w:start w:val="1"/>
+      <w:numFmt w:val="lowerLetter"/>
+      <w:lvlText w:val="%5."/>
+      <w:lvlJc w:val="left"/>
+      <w:pPr>
+        <w:ind w:left="3600" w:hanging="360"/>
+      </w:pPr>
+    </w:lvl>
+    <w:lvl w:ilvl="5" w:tplc="4009001B" w:tentative="1">
+      <w:start w:val="1"/>
+      <w:numFmt w:val="lowerRoman"/>
+      <w:lvlText w:val="%6."/>
+      <w:lvlJc w:val="right"/>
+      <w:pPr>
+        <w:ind w:left="4320" w:hanging="180"/>
+      </w:pPr>
+    </w:lvl>
+    <w:lvl w:ilvl="6" w:tplc="4009000F" w:tentative="1">
+      <w:start w:val="1"/>
+      <w:numFmt w:val="decimal"/>
+      <w:lvlText w:val="%7."/>
+      <w:lvlJc w:val="left"/>
+      <w:pPr>
+        <w:ind w:left="5040" w:hanging="360"/>
+      </w:pPr>
+    </w:lvl>
+    <w:lvl w:ilvl="7" w:tplc="40090019" w:tentative="1">
+      <w:start w:val="1"/>
+      <w:numFmt w:val="lowerLetter"/>
+      <w:lvlText w:val="%8."/>
+      <w:lvlJc w:val="left"/>
+      <w:pPr>
+        <w:ind w:left="5760" w:hanging="360"/>
+      </w:pPr>
+    </w:lvl>
+    <w:lvl w:ilvl="8" w:tplc="4009001B" w:tentative="1">
+      <w:start w:val="1"/>
+      <w:numFmt w:val="lowerRoman"/>
+      <w:lvlText w:val="%9."/>
+      <w:lvlJc w:val="right"/>
+      <w:pPr>
+        <w:ind w:left="6480" w:hanging="180"/>
+      </w:pPr>
+    </w:lvl>
+  </w:abstractNum>
+  <w:abstractNum w:abstractNumId="12" w15:restartNumberingAfterBreak="0">
     <w:nsid w:val="6D297DD3"/>
     <w:multiLevelType w:val="hybridMultilevel"/>
     <w:tmpl w:val="91CA93C2"/>
@@ -8666,7 +9203,7 @@
       </w:pPr>
     </w:lvl>
   </w:abstractNum>
-  <w:abstractNum w:abstractNumId="12" w15:restartNumberingAfterBreak="0">
+  <w:abstractNum w:abstractNumId="13" w15:restartNumberingAfterBreak="0">
     <w:nsid w:val="71F7735D"/>
     <w:multiLevelType w:val="hybridMultilevel"/>
     <w:tmpl w:val="0DDABF8E"/>
@@ -8779,7 +9316,7 @@
       </w:rPr>
     </w:lvl>
   </w:abstractNum>
-  <w:abstractNum w:abstractNumId="13" w15:restartNumberingAfterBreak="0">
+  <w:abstractNum w:abstractNumId="14" w15:restartNumberingAfterBreak="0">
     <w:nsid w:val="731962D7"/>
     <w:multiLevelType w:val="hybridMultilevel"/>
     <w:tmpl w:val="478A114E"/>
@@ -8892,7 +9429,7 @@
       </w:rPr>
     </w:lvl>
   </w:abstractNum>
-  <w:abstractNum w:abstractNumId="14" w15:restartNumberingAfterBreak="0">
+  <w:abstractNum w:abstractNumId="15" w15:restartNumberingAfterBreak="0">
     <w:nsid w:val="7475026B"/>
     <w:multiLevelType w:val="hybridMultilevel"/>
     <w:tmpl w:val="0228F8DA"/>
@@ -9005,7 +9542,7 @@
       </w:rPr>
     </w:lvl>
   </w:abstractNum>
-  <w:abstractNum w:abstractNumId="15" w15:restartNumberingAfterBreak="0">
+  <w:abstractNum w:abstractNumId="16" w15:restartNumberingAfterBreak="0">
     <w:nsid w:val="7CBA3AAD"/>
     <w:multiLevelType w:val="hybridMultilevel"/>
     <w:tmpl w:val="62106C48"/>
@@ -9128,7 +9665,7 @@
     <w:abstractNumId w:val="7"/>
   </w:num>
   <w:num w:numId="4" w16cid:durableId="252445311">
-    <w:abstractNumId w:val="13"/>
+    <w:abstractNumId w:val="14"/>
   </w:num>
   <w:num w:numId="5" w16cid:durableId="1683435160">
     <w:abstractNumId w:val="6"/>
@@ -9140,10 +9677,10 @@
     <w:abstractNumId w:val="5"/>
   </w:num>
   <w:num w:numId="8" w16cid:durableId="695424588">
-    <w:abstractNumId w:val="11"/>
+    <w:abstractNumId w:val="12"/>
   </w:num>
   <w:num w:numId="9" w16cid:durableId="2112578172">
-    <w:abstractNumId w:val="12"/>
+    <w:abstractNumId w:val="13"/>
   </w:num>
   <w:num w:numId="10" w16cid:durableId="581717723">
     <w:abstractNumId w:val="4"/>
@@ -9158,13 +9695,16 @@
     <w:abstractNumId w:val="2"/>
   </w:num>
   <w:num w:numId="14" w16cid:durableId="1799836073">
-    <w:abstractNumId w:val="14"/>
+    <w:abstractNumId w:val="15"/>
   </w:num>
   <w:num w:numId="15" w16cid:durableId="323053819">
     <w:abstractNumId w:val="3"/>
   </w:num>
   <w:num w:numId="16" w16cid:durableId="1454011893">
-    <w:abstractNumId w:val="15"/>
+    <w:abstractNumId w:val="16"/>
+  </w:num>
+  <w:num w:numId="17" w16cid:durableId="818838978">
+    <w:abstractNumId w:val="11"/>
   </w:num>
 </w:numbering>
 </file>

</xml_diff>